<commit_message>
added comment to solution design
</commit_message>
<xml_diff>
--- a/Solution_Design/Story Board/Storys/RA-28-OSM Integration/RA-28 Open Street Map.docx
+++ b/Solution_Design/Story Board/Storys/RA-28-OSM Integration/RA-28 Open Street Map.docx
@@ -698,6 +698,7 @@
       </w:r>
     </w:p>
     <w:p>
+      <w:commentRangeStart w:id="0"/>
       <w:r>
         <w:t xml:space="preserve">Weiterhin soll es möglich sein, dass man einen Filter auf eine Kategorie setzt und sich alle zu der Kategorie passenden POIs anzeigen lassen. </w:t>
       </w:r>
@@ -746,11 +747,23 @@
         <w:t xml:space="preserve">Hierfür müssen sowohl </w:t>
       </w:r>
       <w:r>
-        <w:t>die Kategorie als auch der Standort der Person, die die Anfrage stellt, an die OSM – Schnittstelle auf unserer Website übertragen werden.</w:t>
-      </w:r>
-      <w:bookmarkStart w:id="0" w:name="_GoBack"/>
-      <w:bookmarkEnd w:id="0"/>
-    </w:p>
+        <w:t xml:space="preserve">die Kategorie als auch der Standort der Person, die die Anfrage stellt, an die </w:t>
+      </w:r>
+      <w:bookmarkStart w:id="1" w:name="_GoBack"/>
+      <w:bookmarkEnd w:id="1"/>
+      <w:r>
+        <w:t>OSM – Schnittstelle auf unserer Website übertragen werden.</w:t>
+      </w:r>
+      <w:commentRangeEnd w:id="0"/>
+      <w:r>
+        <w:rPr>
+          <w:rStyle w:val="Kommentarzeichen"/>
+        </w:rPr>
+        <w:commentReference w:id="0"/>
+      </w:r>
+    </w:p>
+    <w:p/>
+    <w:p/>
     <w:p>
       <w:pPr>
         <w:pStyle w:val="berschrift2"/>
@@ -1018,6 +1031,62 @@
     </w:sectPr>
   </w:body>
 </w:document>
+</file>
+
+<file path=word/comments.xml><?xml version="1.0" encoding="utf-8"?>
+<w:comments xmlns:wpc="http://schemas.microsoft.com/office/word/2010/wordprocessingCanvas" xmlns:mc="http://schemas.openxmlformats.org/markup-compatibility/2006" xmlns:o="urn:schemas-microsoft-com:office:office" xmlns:r="http://schemas.openxmlformats.org/officeDocument/2006/relationships" xmlns:m="http://schemas.openxmlformats.org/officeDocument/2006/math" xmlns:v="urn:schemas-microsoft-com:vml" xmlns:wp14="http://schemas.microsoft.com/office/word/2010/wordprocessingDrawing" xmlns:wp="http://schemas.openxmlformats.org/drawingml/2006/wordprocessingDrawing" xmlns:w10="urn:schemas-microsoft-com:office:word" xmlns:w="http://schemas.openxmlformats.org/wordprocessingml/2006/main" xmlns:w14="http://schemas.microsoft.com/office/word/2010/wordml" xmlns:w15="http://schemas.microsoft.com/office/word/2012/wordml" xmlns:wpg="http://schemas.microsoft.com/office/word/2010/wordprocessingGroup" xmlns:wpi="http://schemas.microsoft.com/office/word/2010/wordprocessingInk" xmlns:wne="http://schemas.microsoft.com/office/word/2006/wordml" xmlns:wps="http://schemas.microsoft.com/office/word/2010/wordprocessingShape" mc:Ignorable="w14 w15 wp14">
+  <w:comment w:id="0" w:author="J.-P. K." w:date="2015-12-02T15:12:00Z" w:initials="JK">
+    <w:p>
+      <w:pPr>
+        <w:pStyle w:val="Kommentartext"/>
+      </w:pPr>
+      <w:r>
+        <w:rPr>
+          <w:rStyle w:val="Kommentarzeichen"/>
+        </w:rPr>
+        <w:annotationRef/>
+      </w:r>
+      <w:r>
+        <w:t>Schöne Beschreibung, aber bitte noch eine Analyse mit einer LÖSUNG hinzufügen. Also wie genau das umgesetzt werden kann, welche API genutzt werden muss, welche Restriktionen bestehen, welche Felder etc. benutzt werden müssen. Wo man die API beziehen kann, ob es was kostet und eine möglicherweise existierende Dokumentation dazu mitliefern.</w:t>
+      </w:r>
+    </w:p>
+    <w:p>
+      <w:pPr>
+        <w:pStyle w:val="Kommentartext"/>
+      </w:pPr>
+    </w:p>
+    <w:p>
+      <w:pPr>
+        <w:pStyle w:val="Kommentartext"/>
+      </w:pPr>
+      <w:r>
+        <w:t xml:space="preserve">Kurz gesagt: Analyse und </w:t>
+      </w:r>
+      <w:proofErr w:type="spellStart"/>
+      <w:r>
+        <w:t>Solutiondesign</w:t>
+      </w:r>
+      <w:proofErr w:type="spellEnd"/>
+      <w:r>
+        <w:t xml:space="preserve">, eine Beschreibung ist meiner Mail zu entnehmen (bzw. </w:t>
+      </w:r>
+      <w:proofErr w:type="spellStart"/>
+      <w:r>
+        <w:t>Whatsapp</w:t>
+      </w:r>
+      <w:proofErr w:type="spellEnd"/>
+      <w:r>
+        <w:t>)</w:t>
+      </w:r>
+    </w:p>
+  </w:comment>
+</w:comments>
+</file>
+
+<file path=word/commentsExtended.xml><?xml version="1.0" encoding="utf-8"?>
+<w15:commentsEx xmlns:wpc="http://schemas.microsoft.com/office/word/2010/wordprocessingCanvas" xmlns:mc="http://schemas.openxmlformats.org/markup-compatibility/2006" xmlns:o="urn:schemas-microsoft-com:office:office" xmlns:r="http://schemas.openxmlformats.org/officeDocument/2006/relationships" xmlns:m="http://schemas.openxmlformats.org/officeDocument/2006/math" xmlns:v="urn:schemas-microsoft-com:vml" xmlns:wp14="http://schemas.microsoft.com/office/word/2010/wordprocessingDrawing" xmlns:wp="http://schemas.openxmlformats.org/drawingml/2006/wordprocessingDrawing" xmlns:w10="urn:schemas-microsoft-com:office:word" xmlns:w="http://schemas.openxmlformats.org/wordprocessingml/2006/main" xmlns:w14="http://schemas.microsoft.com/office/word/2010/wordml" xmlns:w15="http://schemas.microsoft.com/office/word/2012/wordml" xmlns:wpg="http://schemas.microsoft.com/office/word/2010/wordprocessingGroup" xmlns:wpi="http://schemas.microsoft.com/office/word/2010/wordprocessingInk" xmlns:wne="http://schemas.microsoft.com/office/word/2006/wordml" xmlns:wps="http://schemas.microsoft.com/office/word/2010/wordprocessingShape" mc:Ignorable="w14 w15 wp14">
+  <w15:commentEx w15:paraId="20187889" w15:done="0"/>
+</w15:commentsEx>
 </file>
 
 <file path=word/numbering.xml><?xml version="1.0" encoding="utf-8"?>
@@ -1945,6 +2014,14 @@
     <w:abstractNumId w:val="3"/>
   </w:num>
 </w:numbering>
+</file>
+
+<file path=word/people.xml><?xml version="1.0" encoding="utf-8"?>
+<w15:people xmlns:wpc="http://schemas.microsoft.com/office/word/2010/wordprocessingCanvas" xmlns:mc="http://schemas.openxmlformats.org/markup-compatibility/2006" xmlns:o="urn:schemas-microsoft-com:office:office" xmlns:r="http://schemas.openxmlformats.org/officeDocument/2006/relationships" xmlns:m="http://schemas.openxmlformats.org/officeDocument/2006/math" xmlns:v="urn:schemas-microsoft-com:vml" xmlns:wp14="http://schemas.microsoft.com/office/word/2010/wordprocessingDrawing" xmlns:wp="http://schemas.openxmlformats.org/drawingml/2006/wordprocessingDrawing" xmlns:w10="urn:schemas-microsoft-com:office:word" xmlns:w="http://schemas.openxmlformats.org/wordprocessingml/2006/main" xmlns:w14="http://schemas.microsoft.com/office/word/2010/wordml" xmlns:w15="http://schemas.microsoft.com/office/word/2012/wordml" xmlns:wpg="http://schemas.microsoft.com/office/word/2010/wordprocessingGroup" xmlns:wpi="http://schemas.microsoft.com/office/word/2010/wordprocessingInk" xmlns:wne="http://schemas.microsoft.com/office/word/2006/wordml" xmlns:wps="http://schemas.microsoft.com/office/word/2010/wordprocessingShape" mc:Ignorable="w14 w15 wp14">
+  <w15:person w15:author="J.-P. K.">
+    <w15:presenceInfo w15:providerId="Windows Live" w15:userId="211dea74c0ebfbf7"/>
+  </w15:person>
+</w15:people>
 </file>
 
 <file path=word/styles.xml><?xml version="1.0" encoding="utf-8"?>
@@ -2514,6 +2591,74 @@
       <w:szCs w:val="18"/>
     </w:rPr>
   </w:style>
+  <w:style w:type="character" w:styleId="Kommentarzeichen">
+    <w:name w:val="annotation reference"/>
+    <w:basedOn w:val="Absatz-Standardschriftart"/>
+    <w:uiPriority w:val="99"/>
+    <w:semiHidden/>
+    <w:unhideWhenUsed/>
+    <w:rsid w:val="00E9639B"/>
+    <w:rPr>
+      <w:sz w:val="16"/>
+      <w:szCs w:val="16"/>
+    </w:rPr>
+  </w:style>
+  <w:style w:type="paragraph" w:styleId="Kommentartext">
+    <w:name w:val="annotation text"/>
+    <w:basedOn w:val="Standard"/>
+    <w:link w:val="KommentartextZchn"/>
+    <w:uiPriority w:val="99"/>
+    <w:semiHidden/>
+    <w:unhideWhenUsed/>
+    <w:rsid w:val="00E9639B"/>
+    <w:pPr>
+      <w:spacing w:line="240" w:lineRule="auto"/>
+    </w:pPr>
+    <w:rPr>
+      <w:sz w:val="20"/>
+      <w:szCs w:val="20"/>
+    </w:rPr>
+  </w:style>
+  <w:style w:type="character" w:customStyle="1" w:styleId="KommentartextZchn">
+    <w:name w:val="Kommentartext Zchn"/>
+    <w:basedOn w:val="Absatz-Standardschriftart"/>
+    <w:link w:val="Kommentartext"/>
+    <w:uiPriority w:val="99"/>
+    <w:semiHidden/>
+    <w:rsid w:val="00E9639B"/>
+    <w:rPr>
+      <w:sz w:val="20"/>
+      <w:szCs w:val="20"/>
+    </w:rPr>
+  </w:style>
+  <w:style w:type="paragraph" w:styleId="Kommentarthema">
+    <w:name w:val="annotation subject"/>
+    <w:basedOn w:val="Kommentartext"/>
+    <w:next w:val="Kommentartext"/>
+    <w:link w:val="KommentarthemaZchn"/>
+    <w:uiPriority w:val="99"/>
+    <w:semiHidden/>
+    <w:unhideWhenUsed/>
+    <w:rsid w:val="00E9639B"/>
+    <w:rPr>
+      <w:b/>
+      <w:bCs/>
+    </w:rPr>
+  </w:style>
+  <w:style w:type="character" w:customStyle="1" w:styleId="KommentarthemaZchn">
+    <w:name w:val="Kommentarthema Zchn"/>
+    <w:basedOn w:val="KommentartextZchn"/>
+    <w:link w:val="Kommentarthema"/>
+    <w:uiPriority w:val="99"/>
+    <w:semiHidden/>
+    <w:rsid w:val="00E9639B"/>
+    <w:rPr>
+      <w:b/>
+      <w:bCs/>
+      <w:sz w:val="20"/>
+      <w:szCs w:val="20"/>
+    </w:rPr>
+  </w:style>
 </w:styles>
 </file>
 

</xml_diff>